<commit_message>
Removed temp files and corrected document history
</commit_message>
<xml_diff>
--- a/Documentation/Requirements and Project Analysis/Requirements Specification/Requirements_Specification_V0-2_Draft.docx
+++ b/Documentation/Requirements and Project Analysis/Requirements Specification/Requirements_Specification_V0-2_Draft.docx
@@ -3531,6 +3531,14 @@
                 <w:lang w:val="en-US"/>
               </w:rPr>
               <w:t>. Added draft of target platform analysis</w:t>
+            </w:r>
+            <w:r>
+              <w:rPr>
+                <w:sz w:val="22"/>
+                <w:szCs w:val="22"/>
+                <w:lang w:val="en-US"/>
+              </w:rPr>
+              <w:t>. Added document history</w:t>
             </w:r>
           </w:p>
         </w:tc>

</xml_diff>

<commit_message>
Seperated platform analysis from requirements specification
</commit_message>
<xml_diff>
--- a/Documentation/Requirements and Project Analysis/Requirements Specification/Requirements_Specification_V0-2_Draft.docx
+++ b/Documentation/Requirements and Project Analysis/Requirements Specification/Requirements_Specification_V0-2_Draft.docx
@@ -468,25 +468,57 @@
           <w:szCs w:val="22"/>
           <w:lang w:val="en-US"/>
         </w:rPr>
-        <w:t>This document intends to describe the functional and non-functional requirements of the AI-Driven Destiny 2 Player Coach project, as well as define target platform and development environment. The reader should take note of the Project Outline[1] document for correct context.</w:t>
-      </w:r>
-    </w:p>
-    <w:p>
-      <w:pPr>
-        <w:jc w:val="both"/>
-        <w:rPr>
-          <w:sz w:val="22"/>
-          <w:szCs w:val="22"/>
-          <w:lang w:val="en-US"/>
-        </w:rPr>
-      </w:pPr>
-      <w:r>
-        <w:rPr>
-          <w:sz w:val="22"/>
-          <w:szCs w:val="22"/>
-          <w:lang w:val="en-US"/>
-        </w:rPr>
-        <w:t xml:space="preserve">The structure of this document follows similarly to the requirements specification by Chris Loftus for the 2023 Group Project[2]. </w:t>
+        <w:t>This document intends to describe the functional and non-functional requirements of the AI-Driven Destiny 2 Player Coach project, as well as define target platform and development environment. The reader should take note of the Project Outline[1] document</w:t>
+      </w:r>
+      <w:r>
+        <w:rPr>
+          <w:sz w:val="22"/>
+          <w:szCs w:val="22"/>
+          <w:lang w:val="en-US"/>
+        </w:rPr>
+        <w:t xml:space="preserve"> and Target Platform Analysis document[2]</w:t>
+      </w:r>
+      <w:r>
+        <w:rPr>
+          <w:sz w:val="22"/>
+          <w:szCs w:val="22"/>
+          <w:lang w:val="en-US"/>
+        </w:rPr>
+        <w:t xml:space="preserve"> for correct context.</w:t>
+      </w:r>
+    </w:p>
+    <w:p>
+      <w:pPr>
+        <w:jc w:val="both"/>
+        <w:rPr>
+          <w:sz w:val="22"/>
+          <w:szCs w:val="22"/>
+          <w:lang w:val="en-US"/>
+        </w:rPr>
+      </w:pPr>
+      <w:r>
+        <w:rPr>
+          <w:sz w:val="22"/>
+          <w:szCs w:val="22"/>
+          <w:lang w:val="en-US"/>
+        </w:rPr>
+        <w:t>The structure of this document follows similarly to the requirements specification by Chris Loftus for the 2023 Group Project[</w:t>
+      </w:r>
+      <w:r>
+        <w:rPr>
+          <w:sz w:val="22"/>
+          <w:szCs w:val="22"/>
+          <w:lang w:val="en-US"/>
+        </w:rPr>
+        <w:t>3</w:t>
+      </w:r>
+      <w:r>
+        <w:rPr>
+          <w:sz w:val="22"/>
+          <w:szCs w:val="22"/>
+          <w:lang w:val="en-US"/>
+        </w:rPr>
+        <w:t xml:space="preserve">]. </w:t>
       </w:r>
     </w:p>
     <w:p>
@@ -616,7 +648,31 @@
           <w:szCs w:val="22"/>
           <w:lang w:val="en-US"/>
         </w:rPr>
-        <w:t>To define all requirements criteria of the project and what is expected in a final product</w:t>
+        <w:t xml:space="preserve">To define all </w:t>
+      </w:r>
+      <w:r>
+        <w:rPr>
+          <w:sz w:val="22"/>
+          <w:szCs w:val="22"/>
+          <w:lang w:val="en-US"/>
+        </w:rPr>
+        <w:t>requirement</w:t>
+      </w:r>
+      <w:r>
+        <w:rPr>
+          <w:sz w:val="22"/>
+          <w:szCs w:val="22"/>
+          <w:lang w:val="en-US"/>
+        </w:rPr>
+        <w:t xml:space="preserve"> criteria of the project and what is expected in </w:t>
+      </w:r>
+      <w:r>
+        <w:rPr>
+          <w:sz w:val="22"/>
+          <w:szCs w:val="22"/>
+          <w:lang w:val="en-US"/>
+        </w:rPr>
+        <w:t>the final product</w:t>
       </w:r>
     </w:p>
     <w:p>

</xml_diff>